<commit_message>
Sitzungsprotokoll_TaggY_5.3.2018.docx gemacht und Bemerkungen in UseCase1.pdf pdf
</commit_message>
<xml_diff>
--- a/doc/Sitzungsprotokoll_TaggY_5.3.2018.docx
+++ b/doc/Sitzungsprotokoll_TaggY_5.3.2018.docx
@@ -811,19 +811,26 @@
             </w:r>
             <w:proofErr w:type="spellStart"/>
             <w:r>
-              <w:t>GitLab</w:t>
+              <w:t>Git</w:t>
+            </w:r>
+            <w:r>
+              <w:t>Lab</w:t>
             </w:r>
             <w:proofErr w:type="spellEnd"/>
             <w:r>
-              <w:t xml:space="preserve"> erstellt zum verfolgen des </w:t>
-            </w:r>
-            <w:proofErr w:type="spellStart"/>
-            <w:r>
-              <w:t>Vortschrittes</w:t>
+              <w:t xml:space="preserve"> erstellt zum </w:t>
+            </w:r>
+            <w:r>
+              <w:t>V</w:t>
+            </w:r>
+            <w:r>
+              <w:t>erfolgen des F</w:t>
+            </w:r>
+            <w:r>
+              <w:t>ortschritts</w:t>
             </w:r>
             <w:bookmarkStart w:id="2" w:name="_GoBack"/>
             <w:bookmarkEnd w:id="2"/>
-            <w:proofErr w:type="spellEnd"/>
           </w:p>
         </w:tc>
       </w:tr>
@@ -879,6 +886,102 @@
                 <w:szCs w:val="16"/>
               </w:rPr>
             </w:pPr>
+            <w:r>
+              <w:rPr>
+                <w:b/>
+                <w:sz w:val="16"/>
+                <w:szCs w:val="16"/>
+              </w:rPr>
+              <w:t xml:space="preserve">GUI </w:t>
+            </w:r>
+            <w:proofErr w:type="spellStart"/>
+            <w:r>
+              <w:rPr>
+                <w:b/>
+                <w:sz w:val="16"/>
+                <w:szCs w:val="16"/>
+              </w:rPr>
+              <w:t>test</w:t>
+            </w:r>
+            <w:proofErr w:type="spellEnd"/>
+            <w:r>
+              <w:rPr>
+                <w:b/>
+                <w:sz w:val="16"/>
+                <w:szCs w:val="16"/>
+              </w:rPr>
+              <w:t xml:space="preserve">, kein Kontext, eher </w:t>
+            </w:r>
+            <w:proofErr w:type="spellStart"/>
+            <w:r>
+              <w:rPr>
+                <w:b/>
+                <w:sz w:val="16"/>
+                <w:szCs w:val="16"/>
+              </w:rPr>
+              <w:t>ablauf</w:t>
+            </w:r>
+            <w:proofErr w:type="spellEnd"/>
+            <w:r>
+              <w:rPr>
+                <w:b/>
+                <w:sz w:val="16"/>
+                <w:szCs w:val="16"/>
+              </w:rPr>
+              <w:t xml:space="preserve"> = </w:t>
+            </w:r>
+            <w:proofErr w:type="spellStart"/>
+            <w:r>
+              <w:rPr>
+                <w:b/>
+                <w:sz w:val="16"/>
+                <w:szCs w:val="16"/>
+              </w:rPr>
+              <w:t>Tast</w:t>
+            </w:r>
+            <w:proofErr w:type="spellEnd"/>
+            <w:r>
+              <w:rPr>
+                <w:b/>
+                <w:sz w:val="16"/>
+                <w:szCs w:val="16"/>
+              </w:rPr>
+              <w:t xml:space="preserve"> Workflow  Zusätzlich Kontext hinzufügen dann zur </w:t>
+            </w:r>
+            <w:proofErr w:type="spellStart"/>
+            <w:r>
+              <w:rPr>
+                <w:b/>
+                <w:sz w:val="16"/>
+                <w:szCs w:val="16"/>
+              </w:rPr>
+              <w:t>Sczenarie</w:t>
+            </w:r>
+            <w:proofErr w:type="spellEnd"/>
+          </w:p>
+          <w:p>
+            <w:pPr>
+              <w:pStyle w:val="Standard1"/>
+              <w:numPr>
+                <w:ilvl w:val="0"/>
+                <w:numId w:val="11"/>
+              </w:numPr>
+              <w:snapToGrid w:val="0"/>
+              <w:ind w:left="284" w:hanging="284"/>
+              <w:rPr>
+                <w:b/>
+                <w:sz w:val="16"/>
+                <w:szCs w:val="16"/>
+              </w:rPr>
+            </w:pPr>
+            <w:r>
+              <w:rPr>
+                <w:b/>
+                <w:sz w:val="16"/>
+                <w:szCs w:val="16"/>
+              </w:rPr>
+              <w:t>VPN Router fix verknoten Bridge</w:t>
+            </w:r>
           </w:p>
           <w:p>
             <w:pPr>
@@ -1005,6 +1108,98 @@
                 <w:szCs w:val="16"/>
               </w:rPr>
             </w:pPr>
+            <w:r>
+              <w:rPr>
+                <w:b/>
+                <w:sz w:val="16"/>
+                <w:szCs w:val="16"/>
+              </w:rPr>
+              <w:t xml:space="preserve">Eher nicht </w:t>
+            </w:r>
+          </w:p>
+          <w:p>
+            <w:pPr>
+              <w:pStyle w:val="Standard1"/>
+              <w:numPr>
+                <w:ilvl w:val="0"/>
+                <w:numId w:val="11"/>
+              </w:numPr>
+              <w:snapToGrid w:val="0"/>
+              <w:ind w:left="284" w:hanging="284"/>
+              <w:rPr>
+                <w:b/>
+                <w:sz w:val="16"/>
+                <w:szCs w:val="16"/>
+              </w:rPr>
+            </w:pPr>
+            <w:r>
+              <w:rPr>
+                <w:b/>
+                <w:sz w:val="16"/>
+                <w:szCs w:val="16"/>
+              </w:rPr>
+              <w:t xml:space="preserve">Aus den JPG und </w:t>
+            </w:r>
+            <w:proofErr w:type="spellStart"/>
+            <w:r>
+              <w:rPr>
+                <w:b/>
+                <w:sz w:val="16"/>
+                <w:szCs w:val="16"/>
+              </w:rPr>
+              <w:t>xml</w:t>
+            </w:r>
+            <w:proofErr w:type="spellEnd"/>
+            <w:r>
+              <w:rPr>
+                <w:b/>
+                <w:sz w:val="16"/>
+                <w:szCs w:val="16"/>
+              </w:rPr>
+              <w:t xml:space="preserve"> </w:t>
+            </w:r>
+            <w:proofErr w:type="spellStart"/>
+            <w:r>
+              <w:rPr>
+                <w:b/>
+                <w:sz w:val="16"/>
+                <w:szCs w:val="16"/>
+              </w:rPr>
+              <w:t>dicom</w:t>
+            </w:r>
+            <w:proofErr w:type="spellEnd"/>
+            <w:r>
+              <w:rPr>
+                <w:b/>
+                <w:sz w:val="16"/>
+                <w:szCs w:val="16"/>
+              </w:rPr>
+              <w:t xml:space="preserve"> herstellen, einlesen aller Description in Datenbank</w:t>
+            </w:r>
+          </w:p>
+          <w:p>
+            <w:pPr>
+              <w:pStyle w:val="Standard1"/>
+              <w:numPr>
+                <w:ilvl w:val="0"/>
+                <w:numId w:val="11"/>
+              </w:numPr>
+              <w:snapToGrid w:val="0"/>
+              <w:ind w:left="284" w:hanging="284"/>
+              <w:rPr>
+                <w:b/>
+                <w:sz w:val="16"/>
+                <w:szCs w:val="16"/>
+              </w:rPr>
+            </w:pPr>
+            <w:r>
+              <w:rPr>
+                <w:b/>
+                <w:sz w:val="16"/>
+                <w:szCs w:val="16"/>
+              </w:rPr>
+              <w:t>Web-Applikation, welcher Browser, IE möglich? Nicht an Grenzen, JS?</w:t>
+            </w:r>
           </w:p>
         </w:tc>
       </w:tr>
@@ -1297,6 +1492,56 @@
                 <w:szCs w:val="16"/>
               </w:rPr>
             </w:pPr>
+            <w:r>
+              <w:rPr>
+                <w:b/>
+                <w:sz w:val="16"/>
+                <w:szCs w:val="16"/>
+              </w:rPr>
+              <w:t>Beispiel überarbeiten, Domain Modell anders als vorgestellt,</w:t>
+            </w:r>
+          </w:p>
+          <w:p>
+            <w:pPr>
+              <w:pStyle w:val="Standard1"/>
+              <w:numPr>
+                <w:ilvl w:val="0"/>
+                <w:numId w:val="11"/>
+              </w:numPr>
+              <w:snapToGrid w:val="0"/>
+              <w:ind w:left="284" w:hanging="284"/>
+              <w:rPr>
+                <w:b/>
+                <w:sz w:val="16"/>
+                <w:szCs w:val="16"/>
+              </w:rPr>
+            </w:pPr>
+            <w:r>
+              <w:rPr>
+                <w:b/>
+                <w:sz w:val="16"/>
+                <w:szCs w:val="16"/>
+              </w:rPr>
+              <w:t xml:space="preserve">Programm anderes 1345 321 30 min Medizininformatik Plattform, </w:t>
+            </w:r>
+            <w:proofErr w:type="spellStart"/>
+            <w:r>
+              <w:rPr>
+                <w:b/>
+                <w:sz w:val="16"/>
+                <w:szCs w:val="16"/>
+              </w:rPr>
+              <w:t>anschliessend</w:t>
+            </w:r>
+            <w:proofErr w:type="spellEnd"/>
+            <w:r>
+              <w:rPr>
+                <w:b/>
+                <w:sz w:val="16"/>
+                <w:szCs w:val="16"/>
+              </w:rPr>
+              <w:t xml:space="preserve"> länger.</w:t>
+            </w:r>
           </w:p>
           <w:p>
             <w:pPr>
@@ -1351,6 +1596,12 @@
         <w:tab/>
         <w:t xml:space="preserve">Datum:  </w:t>
       </w:r>
+      <w:r>
+        <w:rPr>
+          <w:b/>
+        </w:rPr>
+        <w:t>05.03.2018</w:t>
+      </w:r>
     </w:p>
     <w:p>
       <w:pPr>
@@ -1369,6 +1620,12 @@
           <w:b/>
         </w:rPr>
         <w:t>Unterschrift:</w:t>
+      </w:r>
+      <w:r>
+        <w:rPr>
+          <w:b/>
+        </w:rPr>
+        <w:t xml:space="preserve"> Joel Zimmerli</w:t>
       </w:r>
     </w:p>
     <w:sectPr>

</xml_diff>